<commit_message>
Opdateret Test Suite homie
</commit_message>
<xml_diff>
--- a/05-Test/Test Suite.docx
+++ b/05-Test/Test Suite.docx
@@ -5,14 +5,31 @@
     <w:p>
       <w:pPr>
         <w:pStyle w:val="Heading2"/>
-      </w:pPr>
-      <w:r>
-        <w:t>Test Suite UC1 – Find Kunde</w:t>
-      </w:r>
-    </w:p>
-    <w:p>
-      <w:pPr>
-        <w:contextualSpacing/>
+        <w:rPr>
+          <w:lang w:val="en-US"/>
+        </w:rPr>
+      </w:pPr>
+      <w:r>
+        <w:rPr>
+          <w:lang w:val="en-US"/>
+        </w:rPr>
+        <w:t xml:space="preserve">Test Suite UC1 – Find </w:t>
+      </w:r>
+      <w:proofErr w:type="spellStart"/>
+      <w:r>
+        <w:rPr>
+          <w:lang w:val="en-US"/>
+        </w:rPr>
+        <w:t>Kunde</w:t>
+      </w:r>
+      <w:proofErr w:type="spellEnd"/>
+    </w:p>
+    <w:p>
+      <w:pPr>
+        <w:contextualSpacing/>
+        <w:rPr>
+          <w:lang w:val="en-US"/>
+        </w:rPr>
       </w:pPr>
     </w:p>
     <w:p>
@@ -101,13 +118,7 @@
         <w:rPr>
           <w:lang w:val="en-US"/>
         </w:rPr>
-        <w:t>Test Suite UC2</w:t>
-      </w:r>
-      <w:r>
-        <w:rPr>
-          <w:lang w:val="en-US"/>
-        </w:rPr>
-        <w:t xml:space="preserve"> –</w:t>
+        <w:t>Test Suite UC2 –</w:t>
       </w:r>
       <w:r>
         <w:rPr>
@@ -160,18 +171,44 @@
         </w:rPr>
         <w:t>Test case 1</w:t>
       </w:r>
-    </w:p>
-    <w:p>
-      <w:pPr>
-        <w:contextualSpacing/>
-        <w:rPr>
-          <w:lang w:val="en-US"/>
-        </w:rPr>
-      </w:pPr>
-      <w:r>
-        <w:rPr>
-          <w:lang w:val="en-US"/>
-        </w:rPr>
+      <w:r>
+        <w:rPr>
+          <w:b/>
+          <w:lang w:val="en-US"/>
+        </w:rPr>
+        <w:t xml:space="preserve"> – </w:t>
+      </w:r>
+      <w:proofErr w:type="spellStart"/>
+      <w:r>
+        <w:rPr>
+          <w:b/>
+          <w:lang w:val="en-US"/>
+        </w:rPr>
+        <w:t>Opret</w:t>
+      </w:r>
+      <w:proofErr w:type="spellEnd"/>
+      <w:r>
+        <w:rPr>
+          <w:b/>
+          <w:lang w:val="en-US"/>
+        </w:rPr>
+        <w:t xml:space="preserve"> </w:t>
+      </w:r>
+      <w:proofErr w:type="spellStart"/>
+      <w:r>
+        <w:rPr>
+          <w:b/>
+          <w:lang w:val="en-US"/>
+        </w:rPr>
+        <w:t>Kunde</w:t>
+      </w:r>
+      <w:proofErr w:type="spellEnd"/>
+    </w:p>
+    <w:p>
+      <w:pPr>
+        <w:contextualSpacing/>
+      </w:pPr>
+      <w:r>
         <w:t xml:space="preserve">Input: </w:t>
       </w:r>
     </w:p>
@@ -180,46 +217,45 @@
         <w:contextualSpacing/>
       </w:pPr>
       <w:r>
-        <w:t>Navn: Thomas Borg Nielsen</w:t>
-      </w:r>
-    </w:p>
-    <w:p>
-      <w:pPr>
-        <w:contextualSpacing/>
-      </w:pPr>
-      <w:r>
-        <w:t>CPR-Nummer: 3006921564</w:t>
-      </w:r>
-    </w:p>
-    <w:p>
-      <w:pPr>
-        <w:contextualSpacing/>
-      </w:pPr>
-      <w:r>
-        <w:t>Adresse: Birk Centerpark 107D</w:t>
-      </w:r>
-    </w:p>
-    <w:p>
-      <w:pPr>
-        <w:contextualSpacing/>
-      </w:pPr>
-      <w:r>
-        <w:t>Postnummer: 7400</w:t>
+        <w:t>Navn: Michael Bondom</w:t>
+      </w:r>
+    </w:p>
+    <w:p>
+      <w:pPr>
+        <w:contextualSpacing/>
+      </w:pPr>
+      <w:r>
+        <w:t>CPR-Nummer: 3006921811</w:t>
+      </w:r>
+    </w:p>
+    <w:p>
+      <w:pPr>
+        <w:contextualSpacing/>
+      </w:pPr>
+      <w:r>
+        <w:t>Adresse: Idomvej 17</w:t>
+      </w:r>
+    </w:p>
+    <w:p>
+      <w:pPr>
+        <w:contextualSpacing/>
+      </w:pPr>
+      <w:r>
+        <w:t>Postnummer: 7500</w:t>
       </w:r>
       <w:r>
         <w:tab/>
       </w:r>
       <w:r>
         <w:tab/>
-        <w:t>Herning</w:t>
-      </w:r>
-    </w:p>
-    <w:p>
-      <w:pPr>
-        <w:contextualSpacing/>
-      </w:pPr>
-      <w:r>
-        <w:t>Telefon: 24815501</w:t>
+      </w:r>
+    </w:p>
+    <w:p>
+      <w:pPr>
+        <w:contextualSpacing/>
+      </w:pPr>
+      <w:r>
+        <w:t>Telefon: 55050601</w:t>
       </w:r>
     </w:p>
     <w:p>
@@ -234,14 +270,6 @@
       <w:pPr>
         <w:contextualSpacing/>
       </w:pPr>
-      <w:r>
-        <w:t xml:space="preserve">Denne kunde har købt en ferrari ENZO. </w:t>
-      </w:r>
-    </w:p>
-    <w:p>
-      <w:pPr>
-        <w:contextualSpacing/>
-      </w:pPr>
     </w:p>
     <w:p>
       <w:pPr>
@@ -254,15 +282,9 @@
     <w:p>
       <w:pPr>
         <w:contextualSpacing/>
-        <w:rPr>
-          <w:i/>
-        </w:rPr>
-      </w:pPr>
-      <w:r>
-        <w:rPr>
-          <w:i/>
-        </w:rPr>
-        <w:t>Kunde Data Access.</w:t>
+      </w:pPr>
+      <w:r>
+        <w:t>Søg på: Telefon nummer, Kundenavn, Adresse, Postnummer.</w:t>
       </w:r>
     </w:p>
     <w:p>
@@ -283,12 +305,849 @@
         </w:rPr>
         <w:t>Test case 2</w:t>
       </w:r>
-    </w:p>
-    <w:p>
-      <w:pPr>
-        <w:contextualSpacing/>
-      </w:pPr>
-      <w:r>
+      <w:r>
+        <w:rPr>
+          <w:b/>
+        </w:rPr>
+        <w:t xml:space="preserve"> – Opret Kunde</w:t>
+      </w:r>
+    </w:p>
+    <w:p>
+      <w:pPr>
+        <w:contextualSpacing/>
+        <w:rPr>
+          <w:b/>
+        </w:rPr>
+      </w:pPr>
+      <w:r>
+        <w:rPr>
+          <w:b/>
+          <w:i/>
+        </w:rPr>
+        <w:t>validerCPR</w:t>
+      </w:r>
+    </w:p>
+    <w:p>
+      <w:pPr>
+        <w:contextualSpacing/>
+      </w:pPr>
+      <w:r>
+        <w:t>Input:</w:t>
+      </w:r>
+    </w:p>
+    <w:p>
+      <w:pPr>
+        <w:contextualSpacing/>
+      </w:pPr>
+      <w:r>
+        <w:t>10 bogstaver.</w:t>
+      </w:r>
+    </w:p>
+    <w:p>
+      <w:pPr>
+        <w:contextualSpacing/>
+      </w:pPr>
+      <w:r>
+        <w:t>Output:</w:t>
+      </w:r>
+    </w:p>
+    <w:p>
+      <w:pPr>
+        <w:contextualSpacing/>
+      </w:pPr>
+      <w:r>
+        <w:t>False</w:t>
+      </w:r>
+    </w:p>
+    <w:p>
+      <w:pPr>
+        <w:contextualSpacing/>
+      </w:pPr>
+    </w:p>
+    <w:p>
+      <w:pPr>
+        <w:contextualSpacing/>
+      </w:pPr>
+      <w:r>
+        <w:t>Input:</w:t>
+      </w:r>
+    </w:p>
+    <w:p>
+      <w:pPr>
+        <w:contextualSpacing/>
+      </w:pPr>
+      <w:r>
+        <w:t>10 tal</w:t>
+      </w:r>
+    </w:p>
+    <w:p>
+      <w:pPr>
+        <w:contextualSpacing/>
+      </w:pPr>
+      <w:r>
+        <w:t>Output:</w:t>
+      </w:r>
+    </w:p>
+    <w:p>
+      <w:pPr>
+        <w:contextualSpacing/>
+      </w:pPr>
+      <w:r>
+        <w:t>True</w:t>
+      </w:r>
+    </w:p>
+    <w:p>
+      <w:pPr>
+        <w:contextualSpacing/>
+      </w:pPr>
+    </w:p>
+    <w:p>
+      <w:pPr>
+        <w:contextualSpacing/>
+        <w:rPr>
+          <w:i/>
+        </w:rPr>
+      </w:pPr>
+    </w:p>
+    <w:p>
+      <w:pPr>
+        <w:contextualSpacing/>
+        <w:rPr>
+          <w:i/>
+        </w:rPr>
+      </w:pPr>
+    </w:p>
+    <w:p>
+      <w:pPr>
+        <w:contextualSpacing/>
+        <w:rPr>
+          <w:i/>
+        </w:rPr>
+      </w:pPr>
+    </w:p>
+    <w:p>
+      <w:pPr>
+        <w:contextualSpacing/>
+        <w:rPr>
+          <w:i/>
+        </w:rPr>
+      </w:pPr>
+    </w:p>
+    <w:p>
+      <w:pPr>
+        <w:contextualSpacing/>
+        <w:rPr>
+          <w:i/>
+        </w:rPr>
+      </w:pPr>
+    </w:p>
+    <w:p>
+      <w:pPr>
+        <w:contextualSpacing/>
+        <w:rPr>
+          <w:i/>
+        </w:rPr>
+      </w:pPr>
+    </w:p>
+    <w:p>
+      <w:pPr>
+        <w:contextualSpacing/>
+        <w:rPr>
+          <w:i/>
+        </w:rPr>
+      </w:pPr>
+    </w:p>
+    <w:p>
+      <w:pPr>
+        <w:contextualSpacing/>
+        <w:rPr>
+          <w:i/>
+        </w:rPr>
+      </w:pPr>
+    </w:p>
+    <w:p>
+      <w:pPr>
+        <w:contextualSpacing/>
+        <w:rPr>
+          <w:b/>
+          <w:i/>
+        </w:rPr>
+      </w:pPr>
+      <w:r>
+        <w:rPr>
+          <w:b/>
+          <w:i/>
+        </w:rPr>
+        <w:lastRenderedPageBreak/>
+        <w:t>validerNavn</w:t>
+      </w:r>
+    </w:p>
+    <w:p>
+      <w:pPr>
+        <w:contextualSpacing/>
+      </w:pPr>
+      <w:r>
+        <w:t>Input:</w:t>
+      </w:r>
+    </w:p>
+    <w:p>
+      <w:pPr>
+        <w:contextualSpacing/>
+      </w:pPr>
+      <w:r>
+        <w:t>Tal</w:t>
+      </w:r>
+    </w:p>
+    <w:p>
+      <w:pPr>
+        <w:contextualSpacing/>
+      </w:pPr>
+      <w:r>
+        <w:t>Output:</w:t>
+      </w:r>
+    </w:p>
+    <w:p>
+      <w:pPr>
+        <w:contextualSpacing/>
+      </w:pPr>
+      <w:r>
+        <w:t>False</w:t>
+      </w:r>
+    </w:p>
+    <w:p>
+      <w:pPr>
+        <w:contextualSpacing/>
+      </w:pPr>
+    </w:p>
+    <w:p>
+      <w:pPr>
+        <w:contextualSpacing/>
+      </w:pPr>
+      <w:r>
+        <w:t>Input:</w:t>
+      </w:r>
+    </w:p>
+    <w:p>
+      <w:pPr>
+        <w:contextualSpacing/>
+      </w:pPr>
+      <w:r>
+        <w:t>Thomas Borg Nielsen</w:t>
+      </w:r>
+    </w:p>
+    <w:p>
+      <w:pPr>
+        <w:contextualSpacing/>
+      </w:pPr>
+      <w:r>
+        <w:t>Output:</w:t>
+      </w:r>
+    </w:p>
+    <w:p>
+      <w:pPr>
+        <w:contextualSpacing/>
+      </w:pPr>
+      <w:r>
+        <w:t>True</w:t>
+      </w:r>
+    </w:p>
+    <w:p>
+      <w:pPr>
+        <w:contextualSpacing/>
+      </w:pPr>
+    </w:p>
+    <w:p>
+      <w:pPr>
+        <w:contextualSpacing/>
+        <w:rPr>
+          <w:b/>
+          <w:i/>
+        </w:rPr>
+      </w:pPr>
+      <w:r>
+        <w:rPr>
+          <w:b/>
+          <w:i/>
+        </w:rPr>
+        <w:t>validerAdresse</w:t>
+      </w:r>
+    </w:p>
+    <w:p>
+      <w:pPr>
+        <w:contextualSpacing/>
+      </w:pPr>
+      <w:r>
+        <w:t>Input:</w:t>
+      </w:r>
+    </w:p>
+    <w:p>
+      <w:pPr>
+        <w:contextualSpacing/>
+      </w:pPr>
+      <w:r>
+        <w:t>+-Holstebrovej 17</w:t>
+      </w:r>
+    </w:p>
+    <w:p>
+      <w:pPr>
+        <w:contextualSpacing/>
+      </w:pPr>
+      <w:r>
+        <w:t>Output:</w:t>
+      </w:r>
+    </w:p>
+    <w:p>
+      <w:pPr>
+        <w:contextualSpacing/>
+      </w:pPr>
+      <w:r>
+        <w:t>False</w:t>
+      </w:r>
+    </w:p>
+    <w:p>
+      <w:pPr>
+        <w:contextualSpacing/>
+      </w:pPr>
+    </w:p>
+    <w:p>
+      <w:pPr>
+        <w:contextualSpacing/>
+      </w:pPr>
+      <w:r>
+        <w:t>Input:</w:t>
+      </w:r>
+    </w:p>
+    <w:p>
+      <w:pPr>
+        <w:contextualSpacing/>
+      </w:pPr>
+      <w:r>
+        <w:t>Holstebrovej 17</w:t>
+      </w:r>
+    </w:p>
+    <w:p>
+      <w:pPr>
+        <w:contextualSpacing/>
+      </w:pPr>
+      <w:r>
+        <w:t>Output:</w:t>
+      </w:r>
+    </w:p>
+    <w:p>
+      <w:pPr>
+        <w:contextualSpacing/>
+      </w:pPr>
+      <w:r>
+        <w:t>True</w:t>
+      </w:r>
+    </w:p>
+    <w:p>
+      <w:pPr>
+        <w:contextualSpacing/>
+      </w:pPr>
+    </w:p>
+    <w:p>
+      <w:pPr>
+        <w:contextualSpacing/>
+        <w:rPr>
+          <w:b/>
+          <w:i/>
+        </w:rPr>
+      </w:pPr>
+      <w:r>
+        <w:rPr>
+          <w:b/>
+          <w:i/>
+        </w:rPr>
+        <w:t>validerPostnummer</w:t>
+      </w:r>
+    </w:p>
+    <w:p>
+      <w:pPr>
+        <w:contextualSpacing/>
+      </w:pPr>
+      <w:r>
+        <w:t>Input:</w:t>
+      </w:r>
+    </w:p>
+    <w:p>
+      <w:pPr>
+        <w:contextualSpacing/>
+      </w:pPr>
+      <w:r>
+        <w:t>Bogstaver</w:t>
+      </w:r>
+    </w:p>
+    <w:p>
+      <w:pPr>
+        <w:contextualSpacing/>
+      </w:pPr>
+      <w:r>
+        <w:t>Output:</w:t>
+      </w:r>
+    </w:p>
+    <w:p>
+      <w:pPr>
+        <w:contextualSpacing/>
+      </w:pPr>
+      <w:r>
+        <w:t>False</w:t>
+      </w:r>
+    </w:p>
+    <w:p>
+      <w:pPr>
+        <w:contextualSpacing/>
+      </w:pPr>
+    </w:p>
+    <w:p>
+      <w:pPr>
+        <w:contextualSpacing/>
+      </w:pPr>
+      <w:r>
+        <w:t>Input:</w:t>
+      </w:r>
+    </w:p>
+    <w:p>
+      <w:pPr>
+        <w:contextualSpacing/>
+        <w:rPr>
+          <w:lang w:val="en-US"/>
+        </w:rPr>
+      </w:pPr>
+      <w:r>
+        <w:rPr>
+          <w:lang w:val="en-US"/>
+        </w:rPr>
+        <w:t>7400</w:t>
+      </w:r>
+    </w:p>
+    <w:p>
+      <w:pPr>
+        <w:contextualSpacing/>
+        <w:rPr>
+          <w:lang w:val="en-US"/>
+        </w:rPr>
+      </w:pPr>
+      <w:r>
+        <w:rPr>
+          <w:lang w:val="en-US"/>
+        </w:rPr>
+        <w:t>Output:</w:t>
+      </w:r>
+    </w:p>
+    <w:p>
+      <w:pPr>
+        <w:contextualSpacing/>
+        <w:rPr>
+          <w:lang w:val="en-US"/>
+        </w:rPr>
+      </w:pPr>
+      <w:r>
+        <w:rPr>
+          <w:lang w:val="en-US"/>
+        </w:rPr>
+        <w:t>True</w:t>
+      </w:r>
+    </w:p>
+    <w:p>
+      <w:pPr>
+        <w:contextualSpacing/>
+        <w:rPr>
+          <w:lang w:val="en-US"/>
+        </w:rPr>
+      </w:pPr>
+    </w:p>
+    <w:p>
+      <w:pPr>
+        <w:contextualSpacing/>
+        <w:rPr>
+          <w:b/>
+          <w:i/>
+          <w:lang w:val="en-US"/>
+        </w:rPr>
+      </w:pPr>
+    </w:p>
+    <w:p>
+      <w:pPr>
+        <w:contextualSpacing/>
+        <w:rPr>
+          <w:b/>
+          <w:i/>
+          <w:lang w:val="en-US"/>
+        </w:rPr>
+      </w:pPr>
+    </w:p>
+    <w:p>
+      <w:pPr>
+        <w:contextualSpacing/>
+        <w:rPr>
+          <w:b/>
+          <w:i/>
+          <w:lang w:val="en-US"/>
+        </w:rPr>
+      </w:pPr>
+    </w:p>
+    <w:p>
+      <w:pPr>
+        <w:contextualSpacing/>
+        <w:rPr>
+          <w:b/>
+          <w:i/>
+          <w:lang w:val="en-US"/>
+        </w:rPr>
+      </w:pPr>
+    </w:p>
+    <w:p>
+      <w:pPr>
+        <w:contextualSpacing/>
+        <w:rPr>
+          <w:b/>
+          <w:i/>
+          <w:lang w:val="en-US"/>
+        </w:rPr>
+      </w:pPr>
+    </w:p>
+    <w:p>
+      <w:pPr>
+        <w:contextualSpacing/>
+        <w:rPr>
+          <w:b/>
+          <w:i/>
+          <w:lang w:val="en-US"/>
+        </w:rPr>
+      </w:pPr>
+    </w:p>
+    <w:p>
+      <w:pPr>
+        <w:contextualSpacing/>
+        <w:rPr>
+          <w:b/>
+          <w:i/>
+          <w:lang w:val="en-US"/>
+        </w:rPr>
+      </w:pPr>
+    </w:p>
+    <w:p>
+      <w:pPr>
+        <w:contextualSpacing/>
+        <w:rPr>
+          <w:b/>
+          <w:i/>
+          <w:lang w:val="en-US"/>
+        </w:rPr>
+      </w:pPr>
+    </w:p>
+    <w:p>
+      <w:pPr>
+        <w:contextualSpacing/>
+        <w:rPr>
+          <w:b/>
+          <w:i/>
+          <w:lang w:val="en-US"/>
+        </w:rPr>
+      </w:pPr>
+    </w:p>
+    <w:p>
+      <w:pPr>
+        <w:contextualSpacing/>
+        <w:rPr>
+          <w:b/>
+          <w:i/>
+          <w:lang w:val="en-US"/>
+        </w:rPr>
+      </w:pPr>
+    </w:p>
+    <w:p>
+      <w:pPr>
+        <w:contextualSpacing/>
+        <w:rPr>
+          <w:b/>
+          <w:i/>
+        </w:rPr>
+      </w:pPr>
+      <w:r>
+        <w:rPr>
+          <w:b/>
+          <w:i/>
+        </w:rPr>
+        <w:lastRenderedPageBreak/>
+        <w:t>validerTelefon</w:t>
+      </w:r>
+    </w:p>
+    <w:p>
+      <w:pPr>
+        <w:contextualSpacing/>
+      </w:pPr>
+      <w:r>
+        <w:t>Input:</w:t>
+      </w:r>
+    </w:p>
+    <w:p>
+      <w:pPr>
+        <w:contextualSpacing/>
+      </w:pPr>
+      <w:r>
+        <w:t>Bogstaver</w:t>
+      </w:r>
+    </w:p>
+    <w:p>
+      <w:pPr>
+        <w:contextualSpacing/>
+      </w:pPr>
+      <w:r>
+        <w:t>Output:</w:t>
+      </w:r>
+    </w:p>
+    <w:p>
+      <w:pPr>
+        <w:contextualSpacing/>
+      </w:pPr>
+      <w:r>
+        <w:t>False</w:t>
+      </w:r>
+    </w:p>
+    <w:p>
+      <w:pPr>
+        <w:contextualSpacing/>
+      </w:pPr>
+    </w:p>
+    <w:p>
+      <w:pPr>
+        <w:contextualSpacing/>
+      </w:pPr>
+      <w:r>
+        <w:t>Input:</w:t>
+      </w:r>
+    </w:p>
+    <w:p>
+      <w:pPr>
+        <w:contextualSpacing/>
+      </w:pPr>
+      <w:r>
+        <w:t>24815501</w:t>
+      </w:r>
+    </w:p>
+    <w:p>
+      <w:pPr>
+        <w:contextualSpacing/>
+      </w:pPr>
+      <w:r>
+        <w:t>Output:</w:t>
+      </w:r>
+    </w:p>
+    <w:p>
+      <w:pPr>
+        <w:contextualSpacing/>
+      </w:pPr>
+      <w:r>
+        <w:t>true</w:t>
+      </w:r>
+    </w:p>
+    <w:p>
+      <w:pPr>
+        <w:contextualSpacing/>
+      </w:pPr>
+    </w:p>
+    <w:p>
+      <w:pPr>
+        <w:contextualSpacing/>
+      </w:pPr>
+    </w:p>
+    <w:p>
+      <w:pPr>
+        <w:contextualSpacing/>
+      </w:pPr>
+    </w:p>
+    <w:p>
+      <w:pPr>
+        <w:contextualSpacing/>
+        <w:rPr>
+          <w:b/>
+          <w:lang w:val="en-US"/>
+        </w:rPr>
+      </w:pPr>
+      <w:r>
+        <w:rPr>
+          <w:b/>
+          <w:lang w:val="en-US"/>
+        </w:rPr>
+        <w:t>Test case 3</w:t>
+      </w:r>
+      <w:r>
+        <w:rPr>
+          <w:b/>
+          <w:lang w:val="en-US"/>
+        </w:rPr>
+        <w:t xml:space="preserve"> - </w:t>
+      </w:r>
+      <w:proofErr w:type="spellStart"/>
+      <w:r>
+        <w:rPr>
+          <w:b/>
+          <w:lang w:val="en-US"/>
+        </w:rPr>
+        <w:t>KrediværdighedTest</w:t>
+      </w:r>
+      <w:proofErr w:type="spellEnd"/>
+    </w:p>
+    <w:p>
+      <w:pPr>
+        <w:contextualSpacing/>
+        <w:rPr>
+          <w:lang w:val="en-US"/>
+        </w:rPr>
+      </w:pPr>
+      <w:r>
+        <w:rPr>
+          <w:lang w:val="en-US"/>
+        </w:rPr>
+        <w:t>Input:</w:t>
+      </w:r>
+    </w:p>
+    <w:p>
+      <w:pPr>
+        <w:contextualSpacing/>
+      </w:pPr>
+      <w:r>
+        <w:t>3006921611</w:t>
+      </w:r>
+    </w:p>
+    <w:p>
+      <w:pPr>
+        <w:contextualSpacing/>
+      </w:pPr>
+      <w:r>
+        <w:t>Output:</w:t>
+      </w:r>
+    </w:p>
+    <w:p>
+      <w:pPr>
+        <w:contextualSpacing/>
+      </w:pPr>
+      <w:r>
+        <w:t>B</w:t>
+      </w:r>
+    </w:p>
+    <w:p>
+      <w:pPr>
+        <w:contextualSpacing/>
+      </w:pPr>
+    </w:p>
+    <w:p>
+      <w:pPr>
+        <w:contextualSpacing/>
+        <w:rPr>
+          <w:lang w:val="en-US"/>
+        </w:rPr>
+      </w:pPr>
+      <w:r>
+        <w:rPr>
+          <w:lang w:val="en-US"/>
+        </w:rPr>
+        <w:t>Input:</w:t>
+      </w:r>
+    </w:p>
+    <w:p>
+      <w:pPr>
+        <w:contextualSpacing/>
+        <w:rPr>
+          <w:lang w:val="en-US"/>
+        </w:rPr>
+      </w:pPr>
+      <w:r>
+        <w:rPr>
+          <w:lang w:val="en-US"/>
+        </w:rPr>
+        <w:t>3006921611</w:t>
+      </w:r>
+    </w:p>
+    <w:p>
+      <w:pPr>
+        <w:contextualSpacing/>
+        <w:rPr>
+          <w:lang w:val="en-US"/>
+        </w:rPr>
+      </w:pPr>
+      <w:r>
+        <w:rPr>
+          <w:lang w:val="en-US"/>
+        </w:rPr>
+        <w:t>Output:</w:t>
+      </w:r>
+    </w:p>
+    <w:p>
+      <w:pPr>
+        <w:contextualSpacing/>
+        <w:rPr>
+          <w:lang w:val="en-US"/>
+        </w:rPr>
+      </w:pPr>
+      <w:r>
+        <w:rPr>
+          <w:lang w:val="en-US"/>
+        </w:rPr>
+        <w:t xml:space="preserve">+2 </w:t>
+      </w:r>
+      <w:proofErr w:type="spellStart"/>
+      <w:r>
+        <w:rPr>
+          <w:lang w:val="en-US"/>
+        </w:rPr>
+        <w:t>procentpoint</w:t>
+      </w:r>
+      <w:proofErr w:type="spellEnd"/>
+    </w:p>
+    <w:p>
+      <w:pPr>
+        <w:contextualSpacing/>
+        <w:rPr>
+          <w:lang w:val="en-US"/>
+        </w:rPr>
+      </w:pPr>
+    </w:p>
+    <w:p>
+      <w:pPr>
+        <w:contextualSpacing/>
+        <w:rPr>
+          <w:b/>
+          <w:lang w:val="en-US"/>
+        </w:rPr>
+      </w:pPr>
+      <w:r>
+        <w:rPr>
+          <w:b/>
+          <w:lang w:val="en-US"/>
+        </w:rPr>
+        <w:t>Test case 4</w:t>
+      </w:r>
+      <w:r>
+        <w:rPr>
+          <w:b/>
+          <w:lang w:val="en-US"/>
+        </w:rPr>
+        <w:t xml:space="preserve"> – </w:t>
+      </w:r>
+      <w:proofErr w:type="spellStart"/>
+      <w:r>
+        <w:rPr>
+          <w:b/>
+          <w:lang w:val="en-US"/>
+        </w:rPr>
+        <w:t>RenteSatsTest</w:t>
+      </w:r>
+      <w:proofErr w:type="spellEnd"/>
+    </w:p>
+    <w:p>
+      <w:pPr>
+        <w:contextualSpacing/>
+        <w:rPr>
+          <w:lang w:val="en-US"/>
+        </w:rPr>
+      </w:pPr>
+      <w:r>
+        <w:rPr>
+          <w:lang w:val="en-US"/>
+        </w:rPr>
         <w:t xml:space="preserve">Input: </w:t>
       </w:r>
     </w:p>
@@ -297,442 +1156,48 @@
         <w:contextualSpacing/>
       </w:pPr>
       <w:r>
-        <w:t>Navn: Thomas Borg Nielsen</w:t>
-      </w:r>
-    </w:p>
-    <w:p>
-      <w:pPr>
-        <w:contextualSpacing/>
-      </w:pPr>
-      <w:r>
-        <w:t>CPR-Nummer: 3006921564</w:t>
-      </w:r>
-    </w:p>
-    <w:p>
-      <w:pPr>
-        <w:contextualSpacing/>
-      </w:pPr>
-      <w:r>
-        <w:t>Adresse: Birk Centerpark 107D</w:t>
-      </w:r>
-    </w:p>
-    <w:p>
-      <w:pPr>
-        <w:contextualSpacing/>
-      </w:pPr>
-      <w:r>
-        <w:t>Postnummer: 7400</w:t>
-      </w:r>
-      <w:r>
-        <w:tab/>
-      </w:r>
-      <w:r>
-        <w:tab/>
-        <w:t>Herning</w:t>
-      </w:r>
-    </w:p>
-    <w:p>
-      <w:pPr>
-        <w:contextualSpacing/>
-      </w:pPr>
-      <w:r>
-        <w:t>Telefon: abcdefgh</w:t>
-      </w:r>
-    </w:p>
-    <w:p>
-      <w:pPr>
-        <w:contextualSpacing/>
-      </w:pPr>
-      <w:r>
-        <w:t>Kommentar:</w:t>
-      </w:r>
-    </w:p>
-    <w:p>
-      <w:pPr>
-        <w:contextualSpacing/>
-      </w:pPr>
-      <w:r>
-        <w:t xml:space="preserve">Denne kunde har købt en ferrari ENZO. </w:t>
-      </w:r>
-    </w:p>
-    <w:p>
-      <w:pPr>
-        <w:contextualSpacing/>
-      </w:pPr>
-    </w:p>
-    <w:p>
-      <w:pPr>
-        <w:contextualSpacing/>
-      </w:pPr>
-      <w:r>
-        <w:t>Output: Fejl bliver vist, da Telefon ikke kan være bogstaver.</w:t>
-      </w:r>
-    </w:p>
-    <w:p>
-      <w:pPr>
-        <w:contextualSpacing/>
-      </w:pPr>
-    </w:p>
-    <w:p>
-      <w:pPr>
-        <w:contextualSpacing/>
-        <w:rPr>
-          <w:b/>
-          <w:lang w:val="en-US"/>
-        </w:rPr>
-      </w:pPr>
-    </w:p>
-    <w:p>
-      <w:pPr>
-        <w:contextualSpacing/>
-        <w:rPr>
-          <w:b/>
-          <w:lang w:val="en-US"/>
-        </w:rPr>
-      </w:pPr>
-    </w:p>
-    <w:p>
-      <w:pPr>
-        <w:contextualSpacing/>
-        <w:rPr>
-          <w:b/>
-          <w:lang w:val="en-US"/>
-        </w:rPr>
-      </w:pPr>
-    </w:p>
-    <w:p>
-      <w:pPr>
-        <w:contextualSpacing/>
-        <w:rPr>
-          <w:b/>
-          <w:lang w:val="en-US"/>
-        </w:rPr>
-      </w:pPr>
-    </w:p>
-    <w:p>
-      <w:pPr>
-        <w:contextualSpacing/>
-        <w:rPr>
-          <w:b/>
-          <w:lang w:val="en-US"/>
-        </w:rPr>
-      </w:pPr>
-    </w:p>
-    <w:p>
-      <w:pPr>
-        <w:contextualSpacing/>
-        <w:rPr>
-          <w:b/>
-          <w:lang w:val="en-US"/>
-        </w:rPr>
-      </w:pPr>
-    </w:p>
-    <w:p>
-      <w:pPr>
-        <w:contextualSpacing/>
-        <w:rPr>
-          <w:b/>
-          <w:lang w:val="en-US"/>
-        </w:rPr>
-      </w:pPr>
-    </w:p>
-    <w:p>
-      <w:pPr>
-        <w:contextualSpacing/>
-        <w:rPr>
-          <w:b/>
-          <w:lang w:val="en-US"/>
-        </w:rPr>
-      </w:pPr>
-      <w:r>
-        <w:rPr>
-          <w:b/>
-          <w:lang w:val="en-US"/>
-        </w:rPr>
-        <w:lastRenderedPageBreak/>
-        <w:t>Test case 3</w:t>
-      </w:r>
-    </w:p>
-    <w:p>
-      <w:pPr>
-        <w:contextualSpacing/>
-        <w:rPr>
-          <w:lang w:val="en-US"/>
-        </w:rPr>
-      </w:pPr>
-      <w:r>
-        <w:rPr>
-          <w:lang w:val="en-US"/>
-        </w:rPr>
-        <w:t>Input:</w:t>
-      </w:r>
-    </w:p>
-    <w:p>
-      <w:pPr>
-        <w:contextualSpacing/>
-      </w:pPr>
-      <w:r>
-        <w:t>Navn: Thomas Borg Nielsen</w:t>
-      </w:r>
-    </w:p>
-    <w:p>
-      <w:pPr>
-        <w:contextualSpacing/>
-      </w:pPr>
-      <w:r>
-        <w:t xml:space="preserve">CPR-Nummer: </w:t>
-      </w:r>
-      <w:r>
-        <w:t>abcdeghij</w:t>
-      </w:r>
-    </w:p>
-    <w:p>
-      <w:pPr>
-        <w:contextualSpacing/>
-      </w:pPr>
-      <w:r>
-        <w:t>Adresse: Birk Centerpark 107D</w:t>
-      </w:r>
-    </w:p>
-    <w:p>
-      <w:pPr>
-        <w:contextualSpacing/>
-      </w:pPr>
-      <w:r>
-        <w:t>Postnummer: 7400</w:t>
-      </w:r>
-      <w:r>
-        <w:tab/>
-      </w:r>
-      <w:r>
-        <w:tab/>
-        <w:t>Herning</w:t>
-      </w:r>
-    </w:p>
-    <w:p>
-      <w:pPr>
-        <w:contextualSpacing/>
-      </w:pPr>
-      <w:r>
-        <w:t>Telefon: 24815501</w:t>
-      </w:r>
-    </w:p>
-    <w:p>
-      <w:pPr>
-        <w:contextualSpacing/>
-      </w:pPr>
-      <w:r>
-        <w:t>Kommentar:</w:t>
-      </w:r>
-    </w:p>
-    <w:p>
-      <w:pPr>
-        <w:contextualSpacing/>
-      </w:pPr>
-      <w:r>
-        <w:t xml:space="preserve">Denne kunde har købt en ferrari ENZO. </w:t>
-      </w:r>
-    </w:p>
-    <w:p>
-      <w:pPr>
-        <w:contextualSpacing/>
-      </w:pPr>
-    </w:p>
-    <w:p>
-      <w:pPr>
-        <w:contextualSpacing/>
-      </w:pPr>
-      <w:r>
-        <w:t>Output: Fejl bliver vist da CPR-Nummer ikke kan være bogstaver.</w:t>
-      </w:r>
-    </w:p>
-    <w:p>
-      <w:pPr>
-        <w:contextualSpacing/>
-      </w:pPr>
-    </w:p>
-    <w:p>
-      <w:pPr>
-        <w:contextualSpacing/>
-        <w:rPr>
-          <w:b/>
-          <w:lang w:val="en-US"/>
-        </w:rPr>
-      </w:pPr>
-      <w:r>
-        <w:rPr>
-          <w:b/>
-          <w:lang w:val="en-US"/>
-        </w:rPr>
-        <w:t>Test case 4</w:t>
-      </w:r>
-    </w:p>
-    <w:p>
-      <w:pPr>
-        <w:contextualSpacing/>
-        <w:rPr>
-          <w:lang w:val="en-US"/>
-        </w:rPr>
-      </w:pPr>
-      <w:r>
-        <w:rPr>
-          <w:lang w:val="en-US"/>
-        </w:rPr>
-        <w:t xml:space="preserve">Input: </w:t>
-      </w:r>
-    </w:p>
-    <w:p>
-      <w:pPr>
-        <w:contextualSpacing/>
-        <w:rPr>
-          <w:lang w:val="en-US"/>
-        </w:rPr>
-      </w:pPr>
-      <w:proofErr w:type="spellStart"/>
-      <w:r>
-        <w:rPr>
-          <w:lang w:val="en-US"/>
-        </w:rPr>
-        <w:t>Navn</w:t>
-      </w:r>
-      <w:proofErr w:type="spellEnd"/>
-      <w:r>
-        <w:rPr>
-          <w:lang w:val="en-US"/>
-        </w:rPr>
-        <w:t>: Thomas Borg Nielsen</w:t>
-      </w:r>
-    </w:p>
-    <w:p>
-      <w:pPr>
-        <w:contextualSpacing/>
-      </w:pPr>
-      <w:r>
-        <w:t>CPR-Nummer: 3006921564</w:t>
-      </w:r>
-    </w:p>
-    <w:p>
-      <w:pPr>
-        <w:contextualSpacing/>
-      </w:pPr>
-      <w:r>
-        <w:t>Adresse: Birk Centerpark 107D</w:t>
-      </w:r>
-    </w:p>
-    <w:p>
-      <w:pPr>
-        <w:contextualSpacing/>
-      </w:pPr>
-      <w:r>
-        <w:t>Postnummer: abcd</w:t>
-      </w:r>
-      <w:r>
-        <w:tab/>
-      </w:r>
-      <w:r>
-        <w:tab/>
-        <w:t>Herning</w:t>
-      </w:r>
-    </w:p>
-    <w:p>
-      <w:pPr>
-        <w:contextualSpacing/>
-      </w:pPr>
-      <w:r>
-        <w:t>Telefon: 24815501</w:t>
-      </w:r>
-    </w:p>
-    <w:p>
-      <w:pPr>
-        <w:contextualSpacing/>
-      </w:pPr>
-      <w:r>
-        <w:t>Kommentar:</w:t>
-      </w:r>
-    </w:p>
-    <w:p>
-      <w:pPr>
-        <w:contextualSpacing/>
-      </w:pPr>
-      <w:r>
-        <w:t xml:space="preserve">Denne kunde har købt en ferrari ENZO. </w:t>
-      </w:r>
-    </w:p>
-    <w:p>
-      <w:pPr>
-        <w:contextualSpacing/>
-      </w:pPr>
-    </w:p>
-    <w:p>
-      <w:pPr>
-        <w:contextualSpacing/>
-        <w:rPr>
-          <w:b/>
-        </w:rPr>
+        <w:t>Fake interestRate, se jars.</w:t>
+      </w:r>
+    </w:p>
+    <w:p>
+      <w:pPr>
+        <w:pStyle w:val="ListParagraph"/>
+        <w:numPr>
+          <w:ilvl w:val="0"/>
+          <w:numId w:val="1"/>
+        </w:numPr>
+      </w:pPr>
+      <w:r>
+        <w:t>7.49</w:t>
+      </w:r>
+    </w:p>
+    <w:p>
+      <w:pPr>
+        <w:contextualSpacing/>
       </w:pPr>
       <w:r>
         <w:t>Output:</w:t>
       </w:r>
-      <w:r>
-        <w:t xml:space="preserve"> Fejl bliver vist da postnummer ikke kan være bogstaver.</w:t>
+    </w:p>
+    <w:p>
+      <w:pPr>
+        <w:contextualSpacing/>
+      </w:pPr>
+      <w:r>
+        <w:t>7.49</w:t>
+      </w:r>
+      <w:bookmarkStart w:id="0" w:name="_GoBack"/>
+      <w:bookmarkEnd w:id="0"/>
+    </w:p>
+    <w:p>
+      <w:pPr>
+        <w:pStyle w:val="Heading2"/>
+      </w:pPr>
+      <w:r>
+        <w:t>Test Suite UC3 – Rediger Kunde</w:t>
       </w:r>
     </w:p>
     <w:p/>
-    <w:p>
-      <w:pPr>
-        <w:pStyle w:val="Heading2"/>
-        <w:rPr>
-          <w:lang w:val="en-US"/>
-        </w:rPr>
-      </w:pPr>
-      <w:r>
-        <w:rPr>
-          <w:lang w:val="en-US"/>
-        </w:rPr>
-        <w:t>Test Suite UC3</w:t>
-      </w:r>
-      <w:r>
-        <w:rPr>
-          <w:lang w:val="en-US"/>
-        </w:rPr>
-        <w:t xml:space="preserve"> –</w:t>
-      </w:r>
-      <w:r>
-        <w:rPr>
-          <w:lang w:val="en-US"/>
-        </w:rPr>
-        <w:t xml:space="preserve"> </w:t>
-      </w:r>
-      <w:proofErr w:type="spellStart"/>
-      <w:r>
-        <w:rPr>
-          <w:lang w:val="en-US"/>
-        </w:rPr>
-        <w:t>Rediger</w:t>
-      </w:r>
-      <w:proofErr w:type="spellEnd"/>
-      <w:r>
-        <w:rPr>
-          <w:lang w:val="en-US"/>
-        </w:rPr>
-        <w:t xml:space="preserve"> </w:t>
-      </w:r>
-      <w:proofErr w:type="spellStart"/>
-      <w:r>
-        <w:rPr>
-          <w:lang w:val="en-US"/>
-        </w:rPr>
-        <w:t>Kunde</w:t>
-      </w:r>
-      <w:proofErr w:type="spellEnd"/>
-    </w:p>
-    <w:p>
-      <w:pPr>
-        <w:rPr>
-          <w:lang w:val="en-US"/>
-        </w:rPr>
-      </w:pPr>
-    </w:p>
     <w:p>
       <w:r>
         <w:t>Input: Samme scenarie som – Test Suite UC2 – Opret Kunde.</w:t>
@@ -760,7 +1225,6 @@
         <w:pStyle w:val="Heading2"/>
       </w:pPr>
       <w:r>
-        <w:lastRenderedPageBreak/>
         <w:t>Test Suite UC4 – Slet Kunde</w:t>
       </w:r>
     </w:p>
@@ -879,36 +1343,87 @@
     <w:p>
       <w:pPr>
         <w:pStyle w:val="Heading2"/>
-      </w:pPr>
-      <w:r>
-        <w:t>Test Suite UC5</w:t>
-      </w:r>
-      <w:r>
-        <w:t xml:space="preserve"> – </w:t>
-      </w:r>
-      <w:r>
-        <w:t>Tjek Rentesats</w:t>
-      </w:r>
-    </w:p>
-    <w:p/>
-    <w:p>
-      <w:r>
+        <w:rPr>
+          <w:lang w:val="en-US"/>
+        </w:rPr>
+      </w:pPr>
+      <w:r>
+        <w:rPr>
+          <w:lang w:val="en-US"/>
+        </w:rPr>
+        <w:t xml:space="preserve">Test Suite UC5 – </w:t>
+      </w:r>
+      <w:proofErr w:type="spellStart"/>
+      <w:r>
+        <w:rPr>
+          <w:lang w:val="en-US"/>
+        </w:rPr>
+        <w:t>Tjek</w:t>
+      </w:r>
+      <w:proofErr w:type="spellEnd"/>
+      <w:r>
+        <w:rPr>
+          <w:lang w:val="en-US"/>
+        </w:rPr>
+        <w:t xml:space="preserve"> </w:t>
+      </w:r>
+      <w:proofErr w:type="spellStart"/>
+      <w:r>
+        <w:rPr>
+          <w:lang w:val="en-US"/>
+        </w:rPr>
+        <w:t>Rentesats</w:t>
+      </w:r>
+      <w:proofErr w:type="spellEnd"/>
+    </w:p>
+    <w:p>
+      <w:pPr>
+        <w:rPr>
+          <w:lang w:val="en-US"/>
+        </w:rPr>
+      </w:pPr>
+    </w:p>
+    <w:p>
+      <w:pPr>
+        <w:rPr>
+          <w:lang w:val="en-US"/>
+        </w:rPr>
+      </w:pPr>
+      <w:r>
+        <w:rPr>
+          <w:lang w:val="en-US"/>
+        </w:rPr>
         <w:t>?</w:t>
       </w:r>
     </w:p>
-    <w:p/>
-    <w:p>
-      <w:bookmarkStart w:id="0" w:name="_GoBack"/>
-      <w:bookmarkEnd w:id="0"/>
-    </w:p>
-    <w:p>
-      <w:pPr>
-        <w:contextualSpacing/>
-      </w:pPr>
-    </w:p>
-    <w:p>
-      <w:pPr>
-        <w:contextualSpacing/>
+    <w:p>
+      <w:pPr>
+        <w:rPr>
+          <w:lang w:val="en-US"/>
+        </w:rPr>
+      </w:pPr>
+    </w:p>
+    <w:p>
+      <w:pPr>
+        <w:rPr>
+          <w:lang w:val="en-US"/>
+        </w:rPr>
+      </w:pPr>
+    </w:p>
+    <w:p>
+      <w:pPr>
+        <w:contextualSpacing/>
+        <w:rPr>
+          <w:lang w:val="en-US"/>
+        </w:rPr>
+      </w:pPr>
+    </w:p>
+    <w:p>
+      <w:pPr>
+        <w:contextualSpacing/>
+        <w:rPr>
+          <w:lang w:val="en-US"/>
+        </w:rPr>
       </w:pPr>
     </w:p>
     <w:sectPr>
@@ -919,6 +1434,127 @@
     </w:sectPr>
   </w:body>
 </w:document>
+</file>
+
+<file path=word/numbering.xml><?xml version="1.0" encoding="utf-8"?>
+<w:numbering xmlns:wpc="http://schemas.microsoft.com/office/word/2010/wordprocessingCanvas" xmlns:mc="http://schemas.openxmlformats.org/markup-compatibility/2006" xmlns:o="urn:schemas-microsoft-com:office:office" xmlns:r="http://schemas.openxmlformats.org/officeDocument/2006/relationships" xmlns:m="http://schemas.openxmlformats.org/officeDocument/2006/math" xmlns:v="urn:schemas-microsoft-com:vml" xmlns:wp14="http://schemas.microsoft.com/office/word/2010/wordprocessingDrawing" xmlns:wp="http://schemas.openxmlformats.org/drawingml/2006/wordprocessingDrawing" xmlns:w10="urn:schemas-microsoft-com:office:word" xmlns:w="http://schemas.openxmlformats.org/wordprocessingml/2006/main" xmlns:w14="http://schemas.microsoft.com/office/word/2010/wordml" xmlns:wpg="http://schemas.microsoft.com/office/word/2010/wordprocessingGroup" xmlns:wpi="http://schemas.microsoft.com/office/word/2010/wordprocessingInk" xmlns:wne="http://schemas.microsoft.com/office/word/2006/wordml" xmlns:wps="http://schemas.microsoft.com/office/word/2010/wordprocessingShape" mc:Ignorable="w14 wp14">
+  <w:abstractNum w:abstractNumId="0">
+    <w:nsid w:val="32DB3E77"/>
+    <w:multiLevelType w:val="hybridMultilevel"/>
+    <w:tmpl w:val="3BB288CE"/>
+    <w:lvl w:ilvl="0" w:tplc="2F18F2B2">
+      <w:start w:val="10"/>
+      <w:numFmt w:val="bullet"/>
+      <w:lvlText w:val="-"/>
+      <w:lvlJc w:val="left"/>
+      <w:pPr>
+        <w:ind w:left="720" w:hanging="360"/>
+      </w:pPr>
+      <w:rPr>
+        <w:rFonts w:ascii="Calibri" w:eastAsiaTheme="minorHAnsi" w:hAnsi="Calibri" w:cstheme="minorBidi" w:hint="default"/>
+      </w:rPr>
+    </w:lvl>
+    <w:lvl w:ilvl="1" w:tplc="04060003" w:tentative="1">
+      <w:start w:val="1"/>
+      <w:numFmt w:val="bullet"/>
+      <w:lvlText w:val="o"/>
+      <w:lvlJc w:val="left"/>
+      <w:pPr>
+        <w:ind w:left="1440" w:hanging="360"/>
+      </w:pPr>
+      <w:rPr>
+        <w:rFonts w:ascii="Courier New" w:hAnsi="Courier New" w:cs="Courier New" w:hint="default"/>
+      </w:rPr>
+    </w:lvl>
+    <w:lvl w:ilvl="2" w:tplc="04060005" w:tentative="1">
+      <w:start w:val="1"/>
+      <w:numFmt w:val="bullet"/>
+      <w:lvlText w:val=""/>
+      <w:lvlJc w:val="left"/>
+      <w:pPr>
+        <w:ind w:left="2160" w:hanging="360"/>
+      </w:pPr>
+      <w:rPr>
+        <w:rFonts w:ascii="Wingdings" w:hAnsi="Wingdings" w:hint="default"/>
+      </w:rPr>
+    </w:lvl>
+    <w:lvl w:ilvl="3" w:tplc="04060001" w:tentative="1">
+      <w:start w:val="1"/>
+      <w:numFmt w:val="bullet"/>
+      <w:lvlText w:val=""/>
+      <w:lvlJc w:val="left"/>
+      <w:pPr>
+        <w:ind w:left="2880" w:hanging="360"/>
+      </w:pPr>
+      <w:rPr>
+        <w:rFonts w:ascii="Symbol" w:hAnsi="Symbol" w:hint="default"/>
+      </w:rPr>
+    </w:lvl>
+    <w:lvl w:ilvl="4" w:tplc="04060003" w:tentative="1">
+      <w:start w:val="1"/>
+      <w:numFmt w:val="bullet"/>
+      <w:lvlText w:val="o"/>
+      <w:lvlJc w:val="left"/>
+      <w:pPr>
+        <w:ind w:left="3600" w:hanging="360"/>
+      </w:pPr>
+      <w:rPr>
+        <w:rFonts w:ascii="Courier New" w:hAnsi="Courier New" w:cs="Courier New" w:hint="default"/>
+      </w:rPr>
+    </w:lvl>
+    <w:lvl w:ilvl="5" w:tplc="04060005" w:tentative="1">
+      <w:start w:val="1"/>
+      <w:numFmt w:val="bullet"/>
+      <w:lvlText w:val=""/>
+      <w:lvlJc w:val="left"/>
+      <w:pPr>
+        <w:ind w:left="4320" w:hanging="360"/>
+      </w:pPr>
+      <w:rPr>
+        <w:rFonts w:ascii="Wingdings" w:hAnsi="Wingdings" w:hint="default"/>
+      </w:rPr>
+    </w:lvl>
+    <w:lvl w:ilvl="6" w:tplc="04060001" w:tentative="1">
+      <w:start w:val="1"/>
+      <w:numFmt w:val="bullet"/>
+      <w:lvlText w:val=""/>
+      <w:lvlJc w:val="left"/>
+      <w:pPr>
+        <w:ind w:left="5040" w:hanging="360"/>
+      </w:pPr>
+      <w:rPr>
+        <w:rFonts w:ascii="Symbol" w:hAnsi="Symbol" w:hint="default"/>
+      </w:rPr>
+    </w:lvl>
+    <w:lvl w:ilvl="7" w:tplc="04060003" w:tentative="1">
+      <w:start w:val="1"/>
+      <w:numFmt w:val="bullet"/>
+      <w:lvlText w:val="o"/>
+      <w:lvlJc w:val="left"/>
+      <w:pPr>
+        <w:ind w:left="5760" w:hanging="360"/>
+      </w:pPr>
+      <w:rPr>
+        <w:rFonts w:ascii="Courier New" w:hAnsi="Courier New" w:cs="Courier New" w:hint="default"/>
+      </w:rPr>
+    </w:lvl>
+    <w:lvl w:ilvl="8" w:tplc="04060005" w:tentative="1">
+      <w:start w:val="1"/>
+      <w:numFmt w:val="bullet"/>
+      <w:lvlText w:val=""/>
+      <w:lvlJc w:val="left"/>
+      <w:pPr>
+        <w:ind w:left="6480" w:hanging="360"/>
+      </w:pPr>
+      <w:rPr>
+        <w:rFonts w:ascii="Wingdings" w:hAnsi="Wingdings" w:hint="default"/>
+      </w:rPr>
+    </w:lvl>
+  </w:abstractNum>
+  <w:num w:numId="1">
+    <w:abstractNumId w:val="0"/>
+  </w:num>
+</w:numbering>
 </file>
 
 <file path=word/styles.xml><?xml version="1.0" encoding="utf-8"?>
@@ -1147,6 +1783,17 @@
       <w:szCs w:val="26"/>
     </w:rPr>
   </w:style>
+  <w:style w:type="paragraph" w:styleId="ListParagraph">
+    <w:name w:val="List Paragraph"/>
+    <w:basedOn w:val="Normal"/>
+    <w:uiPriority w:val="34"/>
+    <w:qFormat/>
+    <w:rsid w:val="00303B8E"/>
+    <w:pPr>
+      <w:ind w:left="720"/>
+      <w:contextualSpacing/>
+    </w:pPr>
+  </w:style>
 </w:styles>
 </file>
 
@@ -1375,6 +2022,17 @@
       <w:sz w:val="26"/>
       <w:szCs w:val="26"/>
     </w:rPr>
+  </w:style>
+  <w:style w:type="paragraph" w:styleId="ListParagraph">
+    <w:name w:val="List Paragraph"/>
+    <w:basedOn w:val="Normal"/>
+    <w:uiPriority w:val="34"/>
+    <w:qFormat/>
+    <w:rsid w:val="00303B8E"/>
+    <w:pPr>
+      <w:ind w:left="720"/>
+      <w:contextualSpacing/>
+    </w:pPr>
   </w:style>
 </w:styles>
 </file>

</xml_diff>